<commit_message>
Added more instructions to Preprocessing manual
</commit_message>
<xml_diff>
--- a/Stepwise_manual_Preprocessing.docx
+++ b/Stepwise_manual_Preprocessing.docx
@@ -5,83 +5,861 @@
     <w:p>
       <w:pPr>
         <w:rPr>
-          <w:rFonts w:ascii="Arial" w:hAnsi="Arial" w:cs="Arial"/>
+          <w:rFonts w:ascii="Times New Roman" w:hAnsi="Times New Roman" w:cs="Times New Roman"/>
           <w:b/>
           <w:bCs/>
-        </w:rPr>
-      </w:pPr>
-      <w:r>
-        <w:rPr>
-          <w:rFonts w:ascii="Arial" w:hAnsi="Arial" w:cs="Arial"/>
+          <w:sz w:val="32"/>
+          <w:szCs w:val="32"/>
+        </w:rPr>
+      </w:pPr>
+      <w:r>
+        <w:rPr>
+          <w:rFonts w:ascii="Times New Roman" w:hAnsi="Times New Roman" w:cs="Times New Roman"/>
           <w:b/>
           <w:bCs/>
-        </w:rPr>
-        <w:t xml:space="preserve">Pre-processing pipeline for </w:t>
-      </w:r>
-      <w:proofErr w:type="spellStart"/>
-      <w:r>
-        <w:rPr>
-          <w:rFonts w:ascii="Arial" w:hAnsi="Arial" w:cs="Arial"/>
+          <w:sz w:val="32"/>
+          <w:szCs w:val="32"/>
+        </w:rPr>
+        <w:t>Section 1</w:t>
+      </w:r>
+    </w:p>
+    <w:p>
+      <w:pPr>
+        <w:rPr>
+          <w:rFonts w:ascii="Times New Roman" w:hAnsi="Times New Roman" w:cs="Times New Roman"/>
           <w:b/>
           <w:bCs/>
         </w:rPr>
+      </w:pPr>
+      <w:r>
+        <w:rPr>
+          <w:rFonts w:ascii="Times New Roman" w:hAnsi="Times New Roman" w:cs="Times New Roman"/>
+          <w:b/>
+          <w:bCs/>
+        </w:rPr>
+        <w:t xml:space="preserve">Pre-processing pipeline for </w:t>
+      </w:r>
+      <w:proofErr w:type="spellStart"/>
+      <w:r>
+        <w:rPr>
+          <w:rFonts w:ascii="Times New Roman" w:hAnsi="Times New Roman" w:cs="Times New Roman"/>
+          <w:b/>
+          <w:bCs/>
+        </w:rPr>
         <w:t>RNAmappe.R</w:t>
       </w:r>
       <w:proofErr w:type="spellEnd"/>
     </w:p>
-    <w:p/>
-    <w:p>
-      <w:pPr>
-        <w:rPr>
-          <w:rFonts w:ascii="Arial" w:hAnsi="Arial" w:cs="Arial"/>
-        </w:rPr>
-      </w:pPr>
-      <w:r>
-        <w:rPr>
-          <w:rFonts w:ascii="Arial" w:hAnsi="Arial" w:cs="Arial"/>
+    <w:p>
+      <w:pPr>
+        <w:rPr>
+          <w:rFonts w:ascii="Times New Roman" w:hAnsi="Times New Roman" w:cs="Times New Roman"/>
+        </w:rPr>
+      </w:pPr>
+    </w:p>
+    <w:p>
+      <w:pPr>
+        <w:rPr>
+          <w:rFonts w:ascii="Times New Roman" w:hAnsi="Times New Roman" w:cs="Times New Roman"/>
+        </w:rPr>
+      </w:pPr>
+      <w:r>
+        <w:rPr>
+          <w:rFonts w:ascii="Times New Roman" w:hAnsi="Times New Roman" w:cs="Times New Roman"/>
+          <w:i/>
+          <w:iCs/>
+        </w:rPr>
+        <w:t xml:space="preserve">Data files and folders: </w:t>
+      </w:r>
+    </w:p>
+    <w:p>
+      <w:pPr>
+        <w:rPr>
+          <w:rFonts w:ascii="Times New Roman" w:hAnsi="Times New Roman" w:cs="Times New Roman"/>
+        </w:rPr>
+      </w:pPr>
+      <w:r>
+        <w:rPr>
+          <w:rFonts w:ascii="Times New Roman" w:hAnsi="Times New Roman" w:cs="Times New Roman"/>
+        </w:rPr>
+        <w:t xml:space="preserve">1) Start with a single empty folder </w:t>
+      </w:r>
+      <w:r>
+        <w:rPr>
+          <w:rFonts w:ascii="Times New Roman" w:hAnsi="Times New Roman" w:cs="Times New Roman"/>
+        </w:rPr>
+        <w:t xml:space="preserve">called </w:t>
+      </w:r>
+      <w:proofErr w:type="spellStart"/>
+      <w:r>
+        <w:rPr>
+          <w:rFonts w:ascii="Times New Roman" w:hAnsi="Times New Roman" w:cs="Times New Roman"/>
+        </w:rPr>
+        <w:t>RNAmappe.R</w:t>
+      </w:r>
+      <w:proofErr w:type="spellEnd"/>
+      <w:r>
+        <w:rPr>
+          <w:rFonts w:ascii="Times New Roman" w:hAnsi="Times New Roman" w:cs="Times New Roman"/>
+        </w:rPr>
+        <w:t xml:space="preserve"> recommended to be on the Desktop.</w:t>
+      </w:r>
+      <w:r>
+        <w:rPr>
+          <w:rFonts w:ascii="Times New Roman" w:hAnsi="Times New Roman" w:cs="Times New Roman"/>
+        </w:rPr>
+        <w:br/>
+        <w:t xml:space="preserve">2) Place the RNA-Seq </w:t>
+      </w:r>
+      <w:proofErr w:type="spellStart"/>
+      <w:r>
+        <w:rPr>
+          <w:rFonts w:ascii="Times New Roman" w:hAnsi="Times New Roman" w:cs="Times New Roman"/>
+        </w:rPr>
+        <w:t>fasta</w:t>
+      </w:r>
+      <w:proofErr w:type="spellEnd"/>
+      <w:r>
+        <w:rPr>
+          <w:rFonts w:ascii="Times New Roman" w:hAnsi="Times New Roman" w:cs="Times New Roman"/>
+        </w:rPr>
+        <w:t xml:space="preserve"> reads for wildtype and mutant </w:t>
+      </w:r>
+      <w:r>
+        <w:rPr>
+          <w:rFonts w:ascii="Times New Roman" w:hAnsi="Times New Roman" w:cs="Times New Roman"/>
+        </w:rPr>
+        <w:t>in this folder.</w:t>
+      </w:r>
+      <w:r>
+        <w:rPr>
+          <w:rFonts w:ascii="Times New Roman" w:hAnsi="Times New Roman" w:cs="Times New Roman"/>
+        </w:rPr>
+        <w:br/>
+        <w:t>3) A reference genome (FASTA) and gene model (GTF) are required</w:t>
+      </w:r>
+      <w:r>
+        <w:rPr>
+          <w:rFonts w:ascii="Times New Roman" w:hAnsi="Times New Roman" w:cs="Times New Roman"/>
+        </w:rPr>
+        <w:t>.</w:t>
+      </w:r>
+    </w:p>
+    <w:p>
+      <w:pPr>
+        <w:rPr>
+          <w:rFonts w:ascii="Times New Roman" w:hAnsi="Times New Roman" w:cs="Times New Roman"/>
+        </w:rPr>
+      </w:pPr>
+    </w:p>
+    <w:p>
+      <w:pPr>
+        <w:rPr>
+          <w:rFonts w:ascii="Times New Roman" w:hAnsi="Times New Roman" w:cs="Times New Roman"/>
+        </w:rPr>
+      </w:pPr>
+      <w:r>
+        <w:rPr>
+          <w:rFonts w:ascii="Times New Roman" w:hAnsi="Times New Roman" w:cs="Times New Roman"/>
+        </w:rPr>
+        <w:t xml:space="preserve">In the command line, use cd to navigate to the </w:t>
+      </w:r>
+      <w:proofErr w:type="spellStart"/>
+      <w:r>
+        <w:rPr>
+          <w:rFonts w:ascii="Times New Roman" w:hAnsi="Times New Roman" w:cs="Times New Roman"/>
+        </w:rPr>
+        <w:t>RNAmappe.R</w:t>
+      </w:r>
+      <w:proofErr w:type="spellEnd"/>
+      <w:r>
+        <w:rPr>
+          <w:rFonts w:ascii="Times New Roman" w:hAnsi="Times New Roman" w:cs="Times New Roman"/>
+        </w:rPr>
+        <w:t xml:space="preserve"> directory on your Desktop</w:t>
+      </w:r>
+      <w:r>
+        <w:rPr>
+          <w:rFonts w:ascii="Times New Roman" w:hAnsi="Times New Roman" w:cs="Times New Roman"/>
+        </w:rPr>
+        <w:t>:</w:t>
+      </w:r>
+    </w:p>
+    <w:p>
+      <w:pPr>
+        <w:rPr>
+          <w:rFonts w:ascii="Times New Roman" w:hAnsi="Times New Roman" w:cs="Times New Roman"/>
+        </w:rPr>
+      </w:pPr>
+      <w:r>
+        <w:rPr>
+          <w:rFonts w:ascii="Times New Roman" w:hAnsi="Times New Roman" w:cs="Times New Roman"/>
+        </w:rPr>
+        <w:t>```cd ~/Desktop/</w:t>
+      </w:r>
+      <w:proofErr w:type="spellStart"/>
+      <w:r>
+        <w:rPr>
+          <w:rFonts w:ascii="Times New Roman" w:hAnsi="Times New Roman" w:cs="Times New Roman"/>
+        </w:rPr>
+        <w:t>RNAmappe.R</w:t>
+      </w:r>
+      <w:proofErr w:type="spellEnd"/>
+      <w:r>
+        <w:rPr>
+          <w:rFonts w:ascii="Times New Roman" w:hAnsi="Times New Roman" w:cs="Times New Roman"/>
+        </w:rPr>
+        <w:t>```</w:t>
+      </w:r>
+    </w:p>
+    <w:p>
+      <w:pPr>
+        <w:rPr>
+          <w:rFonts w:ascii="Times New Roman" w:hAnsi="Times New Roman" w:cs="Times New Roman"/>
+        </w:rPr>
+      </w:pPr>
+      <w:r>
+        <w:rPr>
+          <w:rFonts w:ascii="Times New Roman" w:hAnsi="Times New Roman" w:cs="Times New Roman"/>
+        </w:rPr>
+        <w:t xml:space="preserve">Create environmental variables for the reference genome </w:t>
+      </w:r>
+      <w:proofErr w:type="spellStart"/>
+      <w:r>
+        <w:rPr>
+          <w:rFonts w:ascii="Times New Roman" w:hAnsi="Times New Roman" w:cs="Times New Roman"/>
+        </w:rPr>
+        <w:t>fasta</w:t>
+      </w:r>
+      <w:proofErr w:type="spellEnd"/>
+      <w:r>
+        <w:rPr>
+          <w:rFonts w:ascii="Times New Roman" w:hAnsi="Times New Roman" w:cs="Times New Roman"/>
+        </w:rPr>
+        <w:t xml:space="preserve"> and </w:t>
+      </w:r>
+      <w:proofErr w:type="spellStart"/>
+      <w:r>
+        <w:rPr>
+          <w:rFonts w:ascii="Times New Roman" w:hAnsi="Times New Roman" w:cs="Times New Roman"/>
+        </w:rPr>
+        <w:t>gtf</w:t>
+      </w:r>
+      <w:proofErr w:type="spellEnd"/>
+      <w:r>
+        <w:rPr>
+          <w:rFonts w:ascii="Times New Roman" w:hAnsi="Times New Roman" w:cs="Times New Roman"/>
+        </w:rPr>
+        <w:t xml:space="preserve"> files</w:t>
+      </w:r>
+      <w:r>
+        <w:rPr>
+          <w:rFonts w:ascii="Times New Roman" w:hAnsi="Times New Roman" w:cs="Times New Roman"/>
+        </w:rPr>
+        <w:t>:</w:t>
+      </w:r>
+    </w:p>
+    <w:p>
+      <w:pPr>
+        <w:rPr>
+          <w:rFonts w:ascii="Times New Roman" w:hAnsi="Times New Roman" w:cs="Times New Roman"/>
+        </w:rPr>
+      </w:pPr>
+      <w:r>
+        <w:rPr>
+          <w:rFonts w:ascii="Times New Roman" w:hAnsi="Times New Roman" w:cs="Times New Roman"/>
+        </w:rPr>
+        <w:t>Anything with &lt;file&gt; needs to be changed to the name of the actual file located in the directory.</w:t>
+      </w:r>
+    </w:p>
+    <w:p>
+      <w:pPr>
+        <w:rPr>
+          <w:rFonts w:ascii="Times New Roman" w:hAnsi="Times New Roman" w:cs="Times New Roman"/>
+        </w:rPr>
+      </w:pPr>
+      <w:r>
+        <w:rPr>
+          <w:rFonts w:ascii="Times New Roman" w:hAnsi="Times New Roman" w:cs="Times New Roman"/>
+        </w:rPr>
+        <w:t>/path/to/&lt;file&gt; represents the absolute path of the file. To retrieve the absolute path of a directory use ```</w:t>
+      </w:r>
+      <w:proofErr w:type="spellStart"/>
+      <w:r>
+        <w:rPr>
+          <w:rFonts w:ascii="Times New Roman" w:hAnsi="Times New Roman" w:cs="Times New Roman"/>
+        </w:rPr>
+        <w:t>pwd</w:t>
+      </w:r>
+      <w:proofErr w:type="spellEnd"/>
+      <w:r>
+        <w:rPr>
+          <w:rFonts w:ascii="Times New Roman" w:hAnsi="Times New Roman" w:cs="Times New Roman"/>
+        </w:rPr>
+        <w:t>``. Copy the output and then insert &lt;file&gt; at the end of the output.</w:t>
+      </w:r>
+    </w:p>
+    <w:p>
+      <w:pPr>
+        <w:ind w:firstLine="720"/>
+        <w:rPr>
+          <w:rFonts w:ascii="Times New Roman" w:hAnsi="Times New Roman" w:cs="Times New Roman"/>
+        </w:rPr>
+      </w:pPr>
+      <w:r>
+        <w:rPr>
+          <w:rFonts w:ascii="Times New Roman" w:hAnsi="Times New Roman" w:cs="Times New Roman"/>
+        </w:rPr>
+        <w:t>```</w:t>
+      </w:r>
+      <w:proofErr w:type="spellStart"/>
+      <w:r>
+        <w:rPr>
+          <w:rFonts w:ascii="Times New Roman" w:hAnsi="Times New Roman" w:cs="Times New Roman"/>
+        </w:rPr>
+        <w:t>refGenome</w:t>
+      </w:r>
+      <w:proofErr w:type="spellEnd"/>
+      <w:r>
+        <w:rPr>
+          <w:rFonts w:ascii="Times New Roman" w:hAnsi="Times New Roman" w:cs="Times New Roman"/>
+        </w:rPr>
+        <w:t>=/path/to/</w:t>
+      </w:r>
+      <w:r>
+        <w:rPr>
+          <w:rFonts w:ascii="Times New Roman" w:hAnsi="Times New Roman" w:cs="Times New Roman"/>
+        </w:rPr>
+        <w:t>&lt;</w:t>
+      </w:r>
+      <w:proofErr w:type="spellStart"/>
+      <w:r>
+        <w:rPr>
+          <w:rFonts w:ascii="Times New Roman" w:hAnsi="Times New Roman" w:cs="Times New Roman"/>
+        </w:rPr>
+        <w:t>referenceGenome.Fa</w:t>
+      </w:r>
+      <w:proofErr w:type="spellEnd"/>
+      <w:r>
+        <w:rPr>
+          <w:rFonts w:ascii="Times New Roman" w:hAnsi="Times New Roman" w:cs="Times New Roman"/>
+        </w:rPr>
+        <w:t>&gt;</w:t>
+      </w:r>
+      <w:r>
+        <w:rPr>
+          <w:rFonts w:ascii="Times New Roman" w:hAnsi="Times New Roman" w:cs="Times New Roman"/>
+        </w:rPr>
+        <w:t>```</w:t>
+      </w:r>
+    </w:p>
+    <w:p>
+      <w:pPr>
+        <w:ind w:firstLine="720"/>
+        <w:rPr>
+          <w:rFonts w:ascii="Times New Roman" w:hAnsi="Times New Roman" w:cs="Times New Roman"/>
+        </w:rPr>
+      </w:pPr>
+      <w:r>
+        <w:rPr>
+          <w:rFonts w:ascii="Times New Roman" w:hAnsi="Times New Roman" w:cs="Times New Roman"/>
+        </w:rPr>
+        <w:t>```</w:t>
+      </w:r>
+      <w:proofErr w:type="spellStart"/>
+      <w:r>
+        <w:rPr>
+          <w:rFonts w:ascii="Times New Roman" w:hAnsi="Times New Roman" w:cs="Times New Roman"/>
+        </w:rPr>
+        <w:t>gtfFile</w:t>
+      </w:r>
+      <w:proofErr w:type="spellEnd"/>
+      <w:r>
+        <w:rPr>
+          <w:rFonts w:ascii="Times New Roman" w:hAnsi="Times New Roman" w:cs="Times New Roman"/>
+        </w:rPr>
+        <w:t>=/path/to/</w:t>
+      </w:r>
+      <w:r>
+        <w:rPr>
+          <w:rFonts w:ascii="Times New Roman" w:hAnsi="Times New Roman" w:cs="Times New Roman"/>
+        </w:rPr>
+        <w:t>&lt;</w:t>
+      </w:r>
+      <w:proofErr w:type="spellStart"/>
+      <w:r>
+        <w:rPr>
+          <w:rFonts w:ascii="Times New Roman" w:hAnsi="Times New Roman" w:cs="Times New Roman"/>
+        </w:rPr>
+        <w:t>gtfFile.gtf</w:t>
+      </w:r>
+      <w:proofErr w:type="spellEnd"/>
+      <w:r>
+        <w:rPr>
+          <w:rFonts w:ascii="Times New Roman" w:hAnsi="Times New Roman" w:cs="Times New Roman"/>
+        </w:rPr>
+        <w:t>&gt;</w:t>
+      </w:r>
+      <w:r>
+        <w:rPr>
+          <w:rFonts w:ascii="Times New Roman" w:hAnsi="Times New Roman" w:cs="Times New Roman"/>
+        </w:rPr>
+        <w:t>```</w:t>
+      </w:r>
+    </w:p>
+    <w:p>
+      <w:pPr>
+        <w:ind w:firstLine="720"/>
+        <w:rPr>
+          <w:rFonts w:ascii="Times New Roman" w:hAnsi="Times New Roman" w:cs="Times New Roman"/>
+        </w:rPr>
+      </w:pPr>
+    </w:p>
+    <w:p>
+      <w:pPr>
+        <w:rPr>
+          <w:rFonts w:ascii="Times New Roman" w:hAnsi="Times New Roman" w:cs="Times New Roman"/>
+        </w:rPr>
+      </w:pPr>
+      <w:r>
+        <w:rPr>
+          <w:rFonts w:ascii="Times New Roman" w:hAnsi="Times New Roman" w:cs="Times New Roman"/>
+        </w:rPr>
+        <w:t xml:space="preserve">Define mut and </w:t>
+      </w:r>
+      <w:proofErr w:type="spellStart"/>
+      <w:r>
+        <w:rPr>
+          <w:rFonts w:ascii="Times New Roman" w:hAnsi="Times New Roman" w:cs="Times New Roman"/>
+        </w:rPr>
+        <w:t>wt</w:t>
+      </w:r>
+      <w:proofErr w:type="spellEnd"/>
+      <w:r>
+        <w:rPr>
+          <w:rFonts w:ascii="Times New Roman" w:hAnsi="Times New Roman" w:cs="Times New Roman"/>
+        </w:rPr>
+        <w:t xml:space="preserve"> </w:t>
+      </w:r>
+      <w:proofErr w:type="spellStart"/>
+      <w:r>
+        <w:rPr>
+          <w:rFonts w:ascii="Times New Roman" w:hAnsi="Times New Roman" w:cs="Times New Roman"/>
+        </w:rPr>
+        <w:t>fasta</w:t>
+      </w:r>
+      <w:proofErr w:type="spellEnd"/>
+      <w:r>
+        <w:rPr>
+          <w:rFonts w:ascii="Times New Roman" w:hAnsi="Times New Roman" w:cs="Times New Roman"/>
+        </w:rPr>
+        <w:t xml:space="preserve"> reads:</w:t>
+      </w:r>
+    </w:p>
+    <w:p>
+      <w:pPr>
+        <w:rPr>
+          <w:rFonts w:ascii="Times New Roman" w:hAnsi="Times New Roman" w:cs="Times New Roman"/>
+        </w:rPr>
+      </w:pPr>
+      <w:r>
+        <w:rPr>
+          <w:rFonts w:ascii="Times New Roman" w:hAnsi="Times New Roman" w:cs="Times New Roman"/>
+        </w:rPr>
+        <w:tab/>
+      </w:r>
+      <w:r>
+        <w:rPr>
+          <w:rFonts w:ascii="Times New Roman" w:hAnsi="Times New Roman" w:cs="Times New Roman"/>
+        </w:rPr>
+        <w:t>```</w:t>
+      </w:r>
+      <w:r>
+        <w:rPr>
+          <w:rFonts w:ascii="Times New Roman" w:hAnsi="Times New Roman" w:cs="Times New Roman"/>
+        </w:rPr>
+        <w:t>mutRead1=</w:t>
+      </w:r>
+      <w:r>
+        <w:rPr>
+          <w:rFonts w:ascii="Times New Roman" w:hAnsi="Times New Roman" w:cs="Times New Roman"/>
+        </w:rPr>
+        <w:t>path/to/</w:t>
+      </w:r>
+      <w:r>
+        <w:rPr>
+          <w:rFonts w:ascii="Times New Roman" w:hAnsi="Times New Roman" w:cs="Times New Roman"/>
+        </w:rPr>
+        <w:t>&lt;mutant_R1.fasta.gz&gt;</w:t>
+      </w:r>
+      <w:r>
+        <w:rPr>
+          <w:rFonts w:ascii="Times New Roman" w:hAnsi="Times New Roman" w:cs="Times New Roman"/>
+        </w:rPr>
+        <w:t>```</w:t>
+      </w:r>
+    </w:p>
+    <w:p>
+      <w:pPr>
+        <w:rPr>
+          <w:rFonts w:ascii="Times New Roman" w:hAnsi="Times New Roman" w:cs="Times New Roman"/>
+        </w:rPr>
+      </w:pPr>
+      <w:r>
+        <w:rPr>
+          <w:rFonts w:ascii="Times New Roman" w:hAnsi="Times New Roman" w:cs="Times New Roman"/>
+        </w:rPr>
+        <w:tab/>
+      </w:r>
+      <w:r>
+        <w:rPr>
+          <w:rFonts w:ascii="Times New Roman" w:hAnsi="Times New Roman" w:cs="Times New Roman"/>
+        </w:rPr>
+        <w:t>```</w:t>
+      </w:r>
+      <w:r>
+        <w:rPr>
+          <w:rFonts w:ascii="Times New Roman" w:hAnsi="Times New Roman" w:cs="Times New Roman"/>
+        </w:rPr>
+        <w:t>mutRead2=/path/</w:t>
+      </w:r>
+      <w:r>
+        <w:rPr>
+          <w:rFonts w:ascii="Times New Roman" w:hAnsi="Times New Roman" w:cs="Times New Roman"/>
+        </w:rPr>
+        <w:t>to/</w:t>
+      </w:r>
+      <w:r>
+        <w:rPr>
+          <w:rFonts w:ascii="Times New Roman" w:hAnsi="Times New Roman" w:cs="Times New Roman"/>
+        </w:rPr>
+        <w:t>&lt;mutant_R2.fasta.gz&gt;</w:t>
+      </w:r>
+      <w:r>
+        <w:rPr>
+          <w:rFonts w:ascii="Times New Roman" w:hAnsi="Times New Roman" w:cs="Times New Roman"/>
+        </w:rPr>
+        <w:t>```</w:t>
+      </w:r>
+    </w:p>
+    <w:p>
+      <w:pPr>
+        <w:rPr>
+          <w:rFonts w:ascii="Times New Roman" w:hAnsi="Times New Roman" w:cs="Times New Roman"/>
+        </w:rPr>
+      </w:pPr>
+      <w:r>
+        <w:rPr>
+          <w:rFonts w:ascii="Times New Roman" w:hAnsi="Times New Roman" w:cs="Times New Roman"/>
+        </w:rPr>
+        <w:tab/>
+      </w:r>
+      <w:r>
+        <w:rPr>
+          <w:rFonts w:ascii="Times New Roman" w:hAnsi="Times New Roman" w:cs="Times New Roman"/>
+        </w:rPr>
+        <w:t>```</w:t>
+      </w:r>
+      <w:r>
+        <w:rPr>
+          <w:rFonts w:ascii="Times New Roman" w:hAnsi="Times New Roman" w:cs="Times New Roman"/>
+        </w:rPr>
+        <w:t>wtRead1=/path/to/&lt;wtR1.fasta.gz&gt;</w:t>
+      </w:r>
+      <w:r>
+        <w:rPr>
+          <w:rFonts w:ascii="Times New Roman" w:hAnsi="Times New Roman" w:cs="Times New Roman"/>
+        </w:rPr>
+        <w:t>```</w:t>
+      </w:r>
+    </w:p>
+    <w:p>
+      <w:pPr>
+        <w:rPr>
+          <w:rFonts w:ascii="Times New Roman" w:hAnsi="Times New Roman" w:cs="Times New Roman"/>
+        </w:rPr>
+      </w:pPr>
+      <w:r>
+        <w:rPr>
+          <w:rFonts w:ascii="Times New Roman" w:hAnsi="Times New Roman" w:cs="Times New Roman"/>
+        </w:rPr>
+        <w:tab/>
+      </w:r>
+      <w:r>
+        <w:rPr>
+          <w:rFonts w:ascii="Times New Roman" w:hAnsi="Times New Roman" w:cs="Times New Roman"/>
+        </w:rPr>
+        <w:t>```</w:t>
+      </w:r>
+      <w:r>
+        <w:rPr>
+          <w:rFonts w:ascii="Times New Roman" w:hAnsi="Times New Roman" w:cs="Times New Roman"/>
+        </w:rPr>
+        <w:t>wtRead2=/p</w:t>
+      </w:r>
+      <w:r>
+        <w:rPr>
+          <w:rFonts w:ascii="Times New Roman" w:hAnsi="Times New Roman" w:cs="Times New Roman"/>
+        </w:rPr>
+        <w:t>a</w:t>
+      </w:r>
+      <w:r>
+        <w:rPr>
+          <w:rFonts w:ascii="Times New Roman" w:hAnsi="Times New Roman" w:cs="Times New Roman"/>
+        </w:rPr>
+        <w:t>th/to/&lt;wtR2.fasta.gz&gt;</w:t>
+      </w:r>
+      <w:r>
+        <w:rPr>
+          <w:rFonts w:ascii="Times New Roman" w:hAnsi="Times New Roman" w:cs="Times New Roman"/>
+        </w:rPr>
+        <w:t>```</w:t>
+      </w:r>
+    </w:p>
+    <w:p>
+      <w:pPr>
+        <w:rPr>
+          <w:rFonts w:ascii="Times New Roman" w:hAnsi="Times New Roman" w:cs="Times New Roman"/>
+        </w:rPr>
+      </w:pPr>
+    </w:p>
+    <w:p>
+      <w:pPr>
+        <w:rPr>
+          <w:rFonts w:ascii="Times New Roman" w:hAnsi="Times New Roman" w:cs="Times New Roman"/>
+        </w:rPr>
+      </w:pPr>
+      <w:r>
+        <w:rPr>
+          <w:rFonts w:ascii="Times New Roman" w:hAnsi="Times New Roman" w:cs="Times New Roman"/>
+        </w:rPr>
+        <w:t xml:space="preserve">Define adapter sequences for mut and </w:t>
+      </w:r>
+      <w:proofErr w:type="spellStart"/>
+      <w:r>
+        <w:rPr>
+          <w:rFonts w:ascii="Times New Roman" w:hAnsi="Times New Roman" w:cs="Times New Roman"/>
+        </w:rPr>
+        <w:t>wt</w:t>
+      </w:r>
+      <w:proofErr w:type="spellEnd"/>
+      <w:r>
+        <w:rPr>
+          <w:rFonts w:ascii="Times New Roman" w:hAnsi="Times New Roman" w:cs="Times New Roman"/>
+        </w:rPr>
+        <w:t xml:space="preserve"> reads:</w:t>
+      </w:r>
+    </w:p>
+    <w:p>
+      <w:pPr>
+        <w:ind w:firstLine="720"/>
+        <w:rPr>
+          <w:rFonts w:ascii="Times New Roman" w:hAnsi="Times New Roman" w:cs="Times New Roman"/>
+        </w:rPr>
+      </w:pPr>
+      <w:r>
+        <w:rPr>
+          <w:rFonts w:ascii="Times New Roman" w:hAnsi="Times New Roman" w:cs="Times New Roman"/>
+        </w:rPr>
+        <w:t>mutAdapter1=&lt;</w:t>
+      </w:r>
+      <w:proofErr w:type="spellStart"/>
+      <w:r>
+        <w:rPr>
+          <w:rFonts w:ascii="Times New Roman" w:hAnsi="Times New Roman" w:cs="Times New Roman"/>
+        </w:rPr>
+        <w:t>adapter_seq</w:t>
+      </w:r>
+      <w:proofErr w:type="spellEnd"/>
+      <w:r>
+        <w:rPr>
+          <w:rFonts w:ascii="Times New Roman" w:hAnsi="Times New Roman" w:cs="Times New Roman"/>
+        </w:rPr>
+        <w:t>&gt;</w:t>
+      </w:r>
+    </w:p>
+    <w:p>
+      <w:pPr>
+        <w:ind w:firstLine="720"/>
+        <w:rPr>
+          <w:rFonts w:ascii="Times New Roman" w:hAnsi="Times New Roman" w:cs="Times New Roman"/>
+        </w:rPr>
+      </w:pPr>
+      <w:r>
+        <w:rPr>
+          <w:rFonts w:ascii="Times New Roman" w:hAnsi="Times New Roman" w:cs="Times New Roman"/>
+        </w:rPr>
+        <w:t>mutAdapter2=&lt;</w:t>
+      </w:r>
+      <w:proofErr w:type="spellStart"/>
+      <w:r>
+        <w:rPr>
+          <w:rFonts w:ascii="Times New Roman" w:hAnsi="Times New Roman" w:cs="Times New Roman"/>
+        </w:rPr>
+        <w:t>adapter_seq</w:t>
+      </w:r>
+      <w:proofErr w:type="spellEnd"/>
+      <w:r>
+        <w:rPr>
+          <w:rFonts w:ascii="Times New Roman" w:hAnsi="Times New Roman" w:cs="Times New Roman"/>
+        </w:rPr>
+        <w:t>&gt;</w:t>
+      </w:r>
+    </w:p>
+    <w:p>
+      <w:pPr>
+        <w:ind w:firstLine="720"/>
+        <w:rPr>
+          <w:rFonts w:ascii="Times New Roman" w:hAnsi="Times New Roman" w:cs="Times New Roman"/>
+        </w:rPr>
+      </w:pPr>
+      <w:r>
+        <w:rPr>
+          <w:rFonts w:ascii="Times New Roman" w:hAnsi="Times New Roman" w:cs="Times New Roman"/>
+        </w:rPr>
+        <w:t>wtAdapter1=&lt;</w:t>
+      </w:r>
+      <w:proofErr w:type="spellStart"/>
+      <w:r>
+        <w:rPr>
+          <w:rFonts w:ascii="Times New Roman" w:hAnsi="Times New Roman" w:cs="Times New Roman"/>
+        </w:rPr>
+        <w:t>adapter_seq</w:t>
+      </w:r>
+      <w:proofErr w:type="spellEnd"/>
+      <w:r>
+        <w:rPr>
+          <w:rFonts w:ascii="Times New Roman" w:hAnsi="Times New Roman" w:cs="Times New Roman"/>
+        </w:rPr>
+        <w:t>&gt;</w:t>
+      </w:r>
+    </w:p>
+    <w:p>
+      <w:pPr>
+        <w:ind w:firstLine="720"/>
+        <w:rPr>
+          <w:rFonts w:ascii="Times New Roman" w:hAnsi="Times New Roman" w:cs="Times New Roman"/>
+        </w:rPr>
+      </w:pPr>
+      <w:r>
+        <w:rPr>
+          <w:rFonts w:ascii="Times New Roman" w:hAnsi="Times New Roman" w:cs="Times New Roman"/>
+        </w:rPr>
+        <w:t>wtAdapter2=&lt;</w:t>
+      </w:r>
+      <w:proofErr w:type="spellStart"/>
+      <w:r>
+        <w:rPr>
+          <w:rFonts w:ascii="Times New Roman" w:hAnsi="Times New Roman" w:cs="Times New Roman"/>
+        </w:rPr>
+        <w:t>adapter_seq</w:t>
+      </w:r>
+      <w:proofErr w:type="spellEnd"/>
+      <w:r>
+        <w:rPr>
+          <w:rFonts w:ascii="Times New Roman" w:hAnsi="Times New Roman" w:cs="Times New Roman"/>
+        </w:rPr>
+        <w:t>&gt;</w:t>
+      </w:r>
+    </w:p>
+    <w:p>
+      <w:pPr>
+        <w:rPr>
+          <w:rFonts w:ascii="Times New Roman" w:hAnsi="Times New Roman" w:cs="Times New Roman"/>
+        </w:rPr>
+      </w:pPr>
+    </w:p>
+    <w:p>
+      <w:pPr>
+        <w:rPr>
+          <w:rFonts w:ascii="Times New Roman" w:hAnsi="Times New Roman" w:cs="Times New Roman"/>
+          <w:i/>
+          <w:iCs/>
+        </w:rPr>
+      </w:pPr>
+      <w:proofErr w:type="spellStart"/>
+      <w:r>
+        <w:rPr>
+          <w:rFonts w:ascii="Times New Roman" w:hAnsi="Times New Roman" w:cs="Times New Roman"/>
+          <w:i/>
+          <w:iCs/>
+        </w:rPr>
+        <w:t>Conda</w:t>
+      </w:r>
+      <w:proofErr w:type="spellEnd"/>
+      <w:r>
+        <w:rPr>
+          <w:rFonts w:ascii="Times New Roman" w:hAnsi="Times New Roman" w:cs="Times New Roman"/>
+          <w:i/>
+          <w:iCs/>
+        </w:rPr>
+        <w:t xml:space="preserve"> environment and package installation</w:t>
+      </w:r>
+    </w:p>
+    <w:p>
+      <w:pPr>
+        <w:rPr>
+          <w:rFonts w:ascii="Times New Roman" w:hAnsi="Times New Roman" w:cs="Times New Roman"/>
+        </w:rPr>
+      </w:pPr>
+      <w:r>
+        <w:rPr>
+          <w:rFonts w:ascii="Times New Roman" w:hAnsi="Times New Roman" w:cs="Times New Roman"/>
         </w:rPr>
         <w:t xml:space="preserve">It is required that </w:t>
       </w:r>
       <w:proofErr w:type="spellStart"/>
       <w:r>
         <w:rPr>
-          <w:rFonts w:ascii="Arial" w:hAnsi="Arial" w:cs="Arial"/>
+          <w:rFonts w:ascii="Times New Roman" w:hAnsi="Times New Roman" w:cs="Times New Roman"/>
         </w:rPr>
         <w:t>conda</w:t>
       </w:r>
       <w:proofErr w:type="spellEnd"/>
       <w:r>
         <w:rPr>
-          <w:rFonts w:ascii="Arial" w:hAnsi="Arial" w:cs="Arial"/>
+          <w:rFonts w:ascii="Times New Roman" w:hAnsi="Times New Roman" w:cs="Times New Roman"/>
         </w:rPr>
         <w:t xml:space="preserve"> be installed on the computer being used to perform the </w:t>
       </w:r>
       <w:proofErr w:type="spellStart"/>
       <w:r>
         <w:rPr>
-          <w:rFonts w:ascii="Arial" w:hAnsi="Arial" w:cs="Arial"/>
+          <w:rFonts w:ascii="Times New Roman" w:hAnsi="Times New Roman" w:cs="Times New Roman"/>
         </w:rPr>
         <w:t>RNAmappe.R</w:t>
       </w:r>
       <w:proofErr w:type="spellEnd"/>
       <w:r>
         <w:rPr>
-          <w:rFonts w:ascii="Arial" w:hAnsi="Arial" w:cs="Arial"/>
-        </w:rPr>
-        <w:t xml:space="preserve"> pipeline. The download and installation information can be found at the link below.</w:t>
-      </w:r>
-    </w:p>
-    <w:p>
-      <w:pPr>
-        <w:rPr>
-          <w:rFonts w:ascii="Arial" w:hAnsi="Arial" w:cs="Arial"/>
+          <w:rFonts w:ascii="Times New Roman" w:hAnsi="Times New Roman" w:cs="Times New Roman"/>
+        </w:rPr>
+        <w:t xml:space="preserve"> pipeline. The download and installation information </w:t>
+      </w:r>
+      <w:r>
+        <w:rPr>
+          <w:rFonts w:ascii="Times New Roman" w:hAnsi="Times New Roman" w:cs="Times New Roman"/>
+        </w:rPr>
+        <w:t xml:space="preserve">for MacOS </w:t>
+      </w:r>
+      <w:r>
+        <w:rPr>
+          <w:rFonts w:ascii="Times New Roman" w:hAnsi="Times New Roman" w:cs="Times New Roman"/>
+        </w:rPr>
+        <w:t>can be found at the link below.</w:t>
+      </w:r>
+    </w:p>
+    <w:p>
+      <w:pPr>
+        <w:rPr>
+          <w:rFonts w:ascii="Times New Roman" w:hAnsi="Times New Roman" w:cs="Times New Roman"/>
         </w:rPr>
       </w:pPr>
       <w:hyperlink r:id="rId5" w:history="1">
         <w:r>
           <w:rPr>
             <w:rStyle w:val="Hyperlink"/>
-            <w:rFonts w:ascii="Arial" w:hAnsi="Arial" w:cs="Arial"/>
+            <w:rFonts w:ascii="Times New Roman" w:hAnsi="Times New Roman" w:cs="Times New Roman"/>
           </w:rPr>
           <w:t>https://docs.conda.io/projects/conda/en/latest/user-guide/install/macos.html</w:t>
         </w:r>
@@ -90,6 +868,594 @@
     <w:p>
       <w:pPr>
         <w:rPr>
+          <w:rFonts w:ascii="Times New Roman" w:hAnsi="Times New Roman" w:cs="Times New Roman"/>
+        </w:rPr>
+      </w:pPr>
+      <w:r>
+        <w:rPr>
+          <w:rFonts w:ascii="Times New Roman" w:hAnsi="Times New Roman" w:cs="Times New Roman"/>
+        </w:rPr>
+        <w:t xml:space="preserve">A </w:t>
+      </w:r>
+      <w:proofErr w:type="spellStart"/>
+      <w:r>
+        <w:rPr>
+          <w:rFonts w:ascii="Times New Roman" w:hAnsi="Times New Roman" w:cs="Times New Roman"/>
+        </w:rPr>
+        <w:t>conda</w:t>
+      </w:r>
+      <w:proofErr w:type="spellEnd"/>
+      <w:r>
+        <w:rPr>
+          <w:rFonts w:ascii="Times New Roman" w:hAnsi="Times New Roman" w:cs="Times New Roman"/>
+        </w:rPr>
+        <w:t xml:space="preserve"> environment should be created </w:t>
+      </w:r>
+      <w:r>
+        <w:rPr>
+          <w:rFonts w:ascii="Times New Roman" w:hAnsi="Times New Roman" w:cs="Times New Roman"/>
+        </w:rPr>
+        <w:t>in th</w:t>
+      </w:r>
+      <w:r>
+        <w:rPr>
+          <w:rFonts w:ascii="Times New Roman" w:hAnsi="Times New Roman" w:cs="Times New Roman"/>
+        </w:rPr>
+        <w:t xml:space="preserve">e </w:t>
+      </w:r>
+      <w:proofErr w:type="spellStart"/>
+      <w:r>
+        <w:rPr>
+          <w:rFonts w:ascii="Times New Roman" w:hAnsi="Times New Roman" w:cs="Times New Roman"/>
+        </w:rPr>
+        <w:t>RNAmappe.R</w:t>
+      </w:r>
+      <w:proofErr w:type="spellEnd"/>
+      <w:r>
+        <w:rPr>
+          <w:rFonts w:ascii="Times New Roman" w:hAnsi="Times New Roman" w:cs="Times New Roman"/>
+        </w:rPr>
+        <w:t xml:space="preserve"> </w:t>
+      </w:r>
+      <w:r>
+        <w:rPr>
+          <w:rFonts w:ascii="Times New Roman" w:hAnsi="Times New Roman" w:cs="Times New Roman"/>
+        </w:rPr>
+        <w:t xml:space="preserve">folder and should </w:t>
+      </w:r>
+      <w:r>
+        <w:rPr>
+          <w:rFonts w:ascii="Times New Roman" w:hAnsi="Times New Roman" w:cs="Times New Roman"/>
+        </w:rPr>
+        <w:t>contain all of the package dependencies to run the pipeline.</w:t>
+      </w:r>
+    </w:p>
+    <w:p>
+      <w:pPr>
+        <w:rPr>
+          <w:rFonts w:ascii="Times New Roman" w:hAnsi="Times New Roman" w:cs="Times New Roman"/>
+        </w:rPr>
+      </w:pPr>
+      <w:r>
+        <w:rPr>
+          <w:rFonts w:ascii="Times New Roman" w:hAnsi="Times New Roman" w:cs="Times New Roman"/>
+        </w:rPr>
+        <w:t>Required packages</w:t>
+      </w:r>
+      <w:r>
+        <w:rPr>
+          <w:rFonts w:ascii="Times New Roman" w:hAnsi="Times New Roman" w:cs="Times New Roman"/>
+        </w:rPr>
+        <w:t>:</w:t>
+      </w:r>
+    </w:p>
+    <w:p>
+      <w:pPr>
+        <w:rPr>
+          <w:rFonts w:ascii="Times New Roman" w:hAnsi="Times New Roman" w:cs="Times New Roman"/>
+        </w:rPr>
+      </w:pPr>
+      <w:r>
+        <w:rPr>
+          <w:rFonts w:ascii="Times New Roman" w:hAnsi="Times New Roman" w:cs="Times New Roman"/>
+        </w:rPr>
+        <w:t>Package</w:t>
+      </w:r>
+      <w:r>
+        <w:rPr>
+          <w:rFonts w:ascii="Times New Roman" w:hAnsi="Times New Roman" w:cs="Times New Roman"/>
+        </w:rPr>
+        <w:tab/>
+      </w:r>
+      <w:r>
+        <w:rPr>
+          <w:rFonts w:ascii="Times New Roman" w:hAnsi="Times New Roman" w:cs="Times New Roman"/>
+        </w:rPr>
+        <w:t xml:space="preserve">Version </w:t>
+      </w:r>
+    </w:p>
+    <w:p>
+      <w:pPr>
+        <w:rPr>
+          <w:rFonts w:ascii="Times New Roman" w:hAnsi="Times New Roman" w:cs="Times New Roman"/>
+        </w:rPr>
+      </w:pPr>
+      <w:proofErr w:type="spellStart"/>
+      <w:r>
+        <w:rPr>
+          <w:rFonts w:ascii="Times New Roman" w:hAnsi="Times New Roman" w:cs="Times New Roman"/>
+        </w:rPr>
+        <w:t>f</w:t>
+      </w:r>
+      <w:r>
+        <w:rPr>
+          <w:rFonts w:ascii="Times New Roman" w:hAnsi="Times New Roman" w:cs="Times New Roman"/>
+        </w:rPr>
+        <w:t>astqc</w:t>
+      </w:r>
+      <w:proofErr w:type="spellEnd"/>
+      <w:r>
+        <w:rPr>
+          <w:rFonts w:ascii="Times New Roman" w:hAnsi="Times New Roman" w:cs="Times New Roman"/>
+        </w:rPr>
+        <w:tab/>
+      </w:r>
+      <w:r>
+        <w:rPr>
+          <w:rFonts w:ascii="Times New Roman" w:hAnsi="Times New Roman" w:cs="Times New Roman"/>
+        </w:rPr>
+        <w:tab/>
+      </w:r>
+      <w:r>
+        <w:rPr>
+          <w:rFonts w:ascii="Times New Roman" w:hAnsi="Times New Roman" w:cs="Times New Roman"/>
+        </w:rPr>
+        <w:t xml:space="preserve">0.12.1  </w:t>
+      </w:r>
+    </w:p>
+    <w:p>
+      <w:pPr>
+        <w:rPr>
+          <w:rFonts w:ascii="Times New Roman" w:hAnsi="Times New Roman" w:cs="Times New Roman"/>
+        </w:rPr>
+      </w:pPr>
+      <w:proofErr w:type="spellStart"/>
+      <w:r>
+        <w:rPr>
+          <w:rFonts w:ascii="Times New Roman" w:hAnsi="Times New Roman" w:cs="Times New Roman"/>
+        </w:rPr>
+        <w:t>cutadapt</w:t>
+      </w:r>
+      <w:proofErr w:type="spellEnd"/>
+      <w:r>
+        <w:rPr>
+          <w:rFonts w:ascii="Times New Roman" w:hAnsi="Times New Roman" w:cs="Times New Roman"/>
+        </w:rPr>
+        <w:tab/>
+      </w:r>
+      <w:r>
+        <w:rPr>
+          <w:rFonts w:ascii="Times New Roman" w:hAnsi="Times New Roman" w:cs="Times New Roman"/>
+        </w:rPr>
+        <w:t xml:space="preserve">3.5     </w:t>
+      </w:r>
+    </w:p>
+    <w:p>
+      <w:pPr>
+        <w:rPr>
+          <w:rFonts w:ascii="Times New Roman" w:hAnsi="Times New Roman" w:cs="Times New Roman"/>
+        </w:rPr>
+      </w:pPr>
+      <w:proofErr w:type="spellStart"/>
+      <w:r>
+        <w:rPr>
+          <w:rFonts w:ascii="Times New Roman" w:hAnsi="Times New Roman" w:cs="Times New Roman"/>
+        </w:rPr>
+        <w:t>trimmomatic</w:t>
+      </w:r>
+      <w:proofErr w:type="spellEnd"/>
+      <w:r>
+        <w:rPr>
+          <w:rFonts w:ascii="Times New Roman" w:hAnsi="Times New Roman" w:cs="Times New Roman"/>
+        </w:rPr>
+        <w:tab/>
+      </w:r>
+      <w:r>
+        <w:rPr>
+          <w:rFonts w:ascii="Times New Roman" w:hAnsi="Times New Roman" w:cs="Times New Roman"/>
+        </w:rPr>
+        <w:t xml:space="preserve">0.39    </w:t>
+      </w:r>
+    </w:p>
+    <w:p>
+      <w:pPr>
+        <w:rPr>
+          <w:rFonts w:ascii="Times New Roman" w:hAnsi="Times New Roman" w:cs="Times New Roman"/>
+        </w:rPr>
+      </w:pPr>
+      <w:r>
+        <w:rPr>
+          <w:rFonts w:ascii="Times New Roman" w:hAnsi="Times New Roman" w:cs="Times New Roman"/>
+        </w:rPr>
+        <w:t>hisat2</w:t>
+      </w:r>
+      <w:r>
+        <w:rPr>
+          <w:rFonts w:ascii="Times New Roman" w:hAnsi="Times New Roman" w:cs="Times New Roman"/>
+        </w:rPr>
+        <w:tab/>
+      </w:r>
+      <w:r>
+        <w:rPr>
+          <w:rFonts w:ascii="Times New Roman" w:hAnsi="Times New Roman" w:cs="Times New Roman"/>
+        </w:rPr>
+        <w:tab/>
+      </w:r>
+      <w:r>
+        <w:rPr>
+          <w:rFonts w:ascii="Times New Roman" w:hAnsi="Times New Roman" w:cs="Times New Roman"/>
+        </w:rPr>
+        <w:t xml:space="preserve">2.2.1   </w:t>
+      </w:r>
+    </w:p>
+    <w:p>
+      <w:pPr>
+        <w:rPr>
+          <w:rFonts w:ascii="Times New Roman" w:hAnsi="Times New Roman" w:cs="Times New Roman"/>
+        </w:rPr>
+      </w:pPr>
+      <w:proofErr w:type="spellStart"/>
+      <w:r>
+        <w:rPr>
+          <w:rFonts w:ascii="Times New Roman" w:hAnsi="Times New Roman" w:cs="Times New Roman"/>
+        </w:rPr>
+        <w:t>samtools</w:t>
+      </w:r>
+      <w:proofErr w:type="spellEnd"/>
+      <w:r>
+        <w:rPr>
+          <w:rFonts w:ascii="Times New Roman" w:hAnsi="Times New Roman" w:cs="Times New Roman"/>
+        </w:rPr>
+        <w:tab/>
+      </w:r>
+      <w:r>
+        <w:rPr>
+          <w:rFonts w:ascii="Times New Roman" w:hAnsi="Times New Roman" w:cs="Times New Roman"/>
+        </w:rPr>
+        <w:t xml:space="preserve">1.18    </w:t>
+      </w:r>
+    </w:p>
+    <w:p>
+      <w:pPr>
+        <w:rPr>
+          <w:rFonts w:ascii="Times New Roman" w:hAnsi="Times New Roman" w:cs="Times New Roman"/>
+        </w:rPr>
+      </w:pPr>
+      <w:proofErr w:type="spellStart"/>
+      <w:r>
+        <w:rPr>
+          <w:rFonts w:ascii="Times New Roman" w:hAnsi="Times New Roman" w:cs="Times New Roman"/>
+        </w:rPr>
+        <w:t>bcftools</w:t>
+      </w:r>
+      <w:proofErr w:type="spellEnd"/>
+      <w:r>
+        <w:rPr>
+          <w:rFonts w:ascii="Times New Roman" w:hAnsi="Times New Roman" w:cs="Times New Roman"/>
+        </w:rPr>
+        <w:tab/>
+      </w:r>
+      <w:r>
+        <w:rPr>
+          <w:rFonts w:ascii="Times New Roman" w:hAnsi="Times New Roman" w:cs="Times New Roman"/>
+        </w:rPr>
+        <w:t xml:space="preserve">1.17    </w:t>
+      </w:r>
+    </w:p>
+    <w:p>
+      <w:pPr>
+        <w:rPr>
+          <w:rFonts w:ascii="Times New Roman" w:hAnsi="Times New Roman" w:cs="Times New Roman"/>
+        </w:rPr>
+      </w:pPr>
+      <w:r>
+        <w:rPr>
+          <w:rFonts w:ascii="Times New Roman" w:hAnsi="Times New Roman" w:cs="Times New Roman"/>
+        </w:rPr>
+        <w:t>cufflinks</w:t>
+      </w:r>
+      <w:r>
+        <w:rPr>
+          <w:rFonts w:ascii="Times New Roman" w:hAnsi="Times New Roman" w:cs="Times New Roman"/>
+        </w:rPr>
+        <w:tab/>
+      </w:r>
+      <w:r>
+        <w:rPr>
+          <w:rFonts w:ascii="Times New Roman" w:hAnsi="Times New Roman" w:cs="Times New Roman"/>
+        </w:rPr>
+        <w:t xml:space="preserve">2.2.1   </w:t>
+      </w:r>
+    </w:p>
+    <w:p>
+      <w:pPr>
+        <w:rPr>
+          <w:rFonts w:ascii="Times New Roman" w:hAnsi="Times New Roman" w:cs="Times New Roman"/>
+        </w:rPr>
+      </w:pPr>
+      <w:proofErr w:type="spellStart"/>
+      <w:r>
+        <w:rPr>
+          <w:rFonts w:ascii="Times New Roman" w:hAnsi="Times New Roman" w:cs="Times New Roman"/>
+        </w:rPr>
+        <w:t>ensembl-vep</w:t>
+      </w:r>
+      <w:proofErr w:type="spellEnd"/>
+      <w:r>
+        <w:rPr>
+          <w:rFonts w:ascii="Times New Roman" w:hAnsi="Times New Roman" w:cs="Times New Roman"/>
+        </w:rPr>
+        <w:tab/>
+      </w:r>
+      <w:r>
+        <w:rPr>
+          <w:rFonts w:ascii="Times New Roman" w:hAnsi="Times New Roman" w:cs="Times New Roman"/>
+        </w:rPr>
+        <w:t xml:space="preserve">13.0   </w:t>
+      </w:r>
+    </w:p>
+    <w:p>
+      <w:pPr>
+        <w:rPr>
+          <w:rFonts w:ascii="Times New Roman" w:hAnsi="Times New Roman" w:cs="Times New Roman"/>
+        </w:rPr>
+      </w:pPr>
+      <w:r>
+        <w:rPr>
+          <w:rFonts w:ascii="Times New Roman" w:hAnsi="Times New Roman" w:cs="Times New Roman"/>
+        </w:rPr>
+        <w:t xml:space="preserve">R </w:t>
+      </w:r>
+      <w:r>
+        <w:rPr>
+          <w:rFonts w:ascii="Times New Roman" w:hAnsi="Times New Roman" w:cs="Times New Roman"/>
+        </w:rPr>
+        <w:tab/>
+      </w:r>
+      <w:r>
+        <w:rPr>
+          <w:rFonts w:ascii="Times New Roman" w:hAnsi="Times New Roman" w:cs="Times New Roman"/>
+        </w:rPr>
+        <w:tab/>
+        <w:t>No need to include version</w:t>
+      </w:r>
+    </w:p>
+    <w:p>
+      <w:pPr>
+        <w:rPr>
+          <w:rFonts w:ascii="Times New Roman" w:hAnsi="Times New Roman" w:cs="Times New Roman"/>
+        </w:rPr>
+      </w:pPr>
+    </w:p>
+    <w:p>
+      <w:pPr>
+        <w:rPr>
+          <w:rFonts w:ascii="Times New Roman" w:hAnsi="Times New Roman" w:cs="Times New Roman"/>
+        </w:rPr>
+      </w:pPr>
+      <w:r>
+        <w:rPr>
+          <w:rFonts w:ascii="Times New Roman" w:hAnsi="Times New Roman" w:cs="Times New Roman"/>
+        </w:rPr>
+        <w:t xml:space="preserve">To create this environment: </w:t>
+      </w:r>
+      <w:r>
+        <w:rPr>
+          <w:rFonts w:ascii="Times New Roman" w:hAnsi="Times New Roman" w:cs="Times New Roman"/>
+        </w:rPr>
+        <w:t>```</w:t>
+      </w:r>
+      <w:proofErr w:type="spellStart"/>
+      <w:r>
+        <w:rPr>
+          <w:rFonts w:ascii="Times New Roman" w:hAnsi="Times New Roman" w:cs="Times New Roman"/>
+        </w:rPr>
+        <w:t>cond</w:t>
+      </w:r>
+      <w:r>
+        <w:rPr>
+          <w:rFonts w:ascii="Times New Roman" w:hAnsi="Times New Roman" w:cs="Times New Roman"/>
+        </w:rPr>
+        <w:t>a</w:t>
+      </w:r>
+      <w:proofErr w:type="spellEnd"/>
+      <w:r>
+        <w:rPr>
+          <w:rFonts w:ascii="Times New Roman" w:hAnsi="Times New Roman" w:cs="Times New Roman"/>
+        </w:rPr>
+        <w:t xml:space="preserve"> create</w:t>
+      </w:r>
+      <w:r>
+        <w:rPr>
+          <w:rFonts w:ascii="Times New Roman" w:hAnsi="Times New Roman" w:cs="Times New Roman"/>
+        </w:rPr>
+        <w:t xml:space="preserve"> --name</w:t>
+      </w:r>
+      <w:r>
+        <w:rPr>
+          <w:rFonts w:ascii="Times New Roman" w:hAnsi="Times New Roman" w:cs="Times New Roman"/>
+        </w:rPr>
+        <w:t xml:space="preserve"> </w:t>
+      </w:r>
+      <w:proofErr w:type="spellStart"/>
+      <w:r>
+        <w:rPr>
+          <w:rFonts w:ascii="Times New Roman" w:hAnsi="Times New Roman" w:cs="Times New Roman"/>
+        </w:rPr>
+        <w:t>RNAmappe.R</w:t>
+      </w:r>
+      <w:proofErr w:type="spellEnd"/>
+      <w:r>
+        <w:rPr>
+          <w:rFonts w:ascii="Times New Roman" w:hAnsi="Times New Roman" w:cs="Times New Roman"/>
+        </w:rPr>
+        <w:t xml:space="preserve"> </w:t>
+      </w:r>
+      <w:r>
+        <w:rPr>
+          <w:rFonts w:ascii="Times New Roman" w:hAnsi="Times New Roman" w:cs="Times New Roman"/>
+        </w:rPr>
+        <w:t>```</w:t>
+      </w:r>
+    </w:p>
+    <w:p>
+      <w:pPr>
+        <w:rPr>
+          <w:rFonts w:ascii="Times New Roman" w:hAnsi="Times New Roman" w:cs="Times New Roman"/>
+        </w:rPr>
+      </w:pPr>
+      <w:r>
+        <w:rPr>
+          <w:rFonts w:ascii="Times New Roman" w:hAnsi="Times New Roman" w:cs="Times New Roman"/>
+        </w:rPr>
+        <w:t>To activate environment: ```</w:t>
+      </w:r>
+      <w:proofErr w:type="spellStart"/>
+      <w:r>
+        <w:rPr>
+          <w:rFonts w:ascii="Times New Roman" w:hAnsi="Times New Roman" w:cs="Times New Roman"/>
+        </w:rPr>
+        <w:t>cond</w:t>
+      </w:r>
+      <w:r>
+        <w:rPr>
+          <w:rFonts w:ascii="Times New Roman" w:hAnsi="Times New Roman" w:cs="Times New Roman"/>
+        </w:rPr>
+        <w:t>a</w:t>
+      </w:r>
+      <w:proofErr w:type="spellEnd"/>
+      <w:r>
+        <w:rPr>
+          <w:rFonts w:ascii="Times New Roman" w:hAnsi="Times New Roman" w:cs="Times New Roman"/>
+        </w:rPr>
+        <w:t xml:space="preserve"> activate </w:t>
+      </w:r>
+      <w:r>
+        <w:rPr>
+          <w:rFonts w:ascii="Times New Roman" w:hAnsi="Times New Roman" w:cs="Times New Roman"/>
+        </w:rPr>
+        <w:t xml:space="preserve"> </w:t>
+      </w:r>
+      <w:proofErr w:type="spellStart"/>
+      <w:r>
+        <w:rPr>
+          <w:rFonts w:ascii="Times New Roman" w:hAnsi="Times New Roman" w:cs="Times New Roman"/>
+        </w:rPr>
+        <w:t>RNAmappe.R</w:t>
+      </w:r>
+      <w:proofErr w:type="spellEnd"/>
+      <w:r>
+        <w:rPr>
+          <w:rFonts w:ascii="Times New Roman" w:hAnsi="Times New Roman" w:cs="Times New Roman"/>
+        </w:rPr>
+        <w:t>```</w:t>
+      </w:r>
+    </w:p>
+    <w:p>
+      <w:pPr>
+        <w:rPr>
+          <w:rFonts w:ascii="Times New Roman" w:hAnsi="Times New Roman" w:cs="Times New Roman"/>
+        </w:rPr>
+      </w:pPr>
+      <w:r>
+        <w:rPr>
+          <w:rFonts w:ascii="Times New Roman" w:hAnsi="Times New Roman" w:cs="Times New Roman"/>
+        </w:rPr>
+        <w:t xml:space="preserve">To install packages: </w:t>
+      </w:r>
+      <w:r>
+        <w:rPr>
+          <w:rFonts w:ascii="Times New Roman" w:hAnsi="Times New Roman" w:cs="Times New Roman"/>
+        </w:rPr>
+        <w:t xml:space="preserve"> ```</w:t>
+      </w:r>
+      <w:proofErr w:type="spellStart"/>
+      <w:r>
+        <w:rPr>
+          <w:rFonts w:ascii="Times New Roman" w:hAnsi="Times New Roman" w:cs="Times New Roman"/>
+        </w:rPr>
+        <w:t>conda</w:t>
+      </w:r>
+      <w:proofErr w:type="spellEnd"/>
+      <w:r>
+        <w:rPr>
+          <w:rFonts w:ascii="Times New Roman" w:hAnsi="Times New Roman" w:cs="Times New Roman"/>
+        </w:rPr>
+        <w:t xml:space="preserve"> install &lt;pkg&gt;=&lt;version&gt;</w:t>
+      </w:r>
+      <w:r>
+        <w:rPr>
+          <w:rFonts w:ascii="Times New Roman" w:hAnsi="Times New Roman" w:cs="Times New Roman"/>
+        </w:rPr>
+        <w:t>```</w:t>
+      </w:r>
+    </w:p>
+    <w:p>
+      <w:pPr>
+        <w:rPr>
+          <w:rFonts w:ascii="Times New Roman" w:hAnsi="Times New Roman" w:cs="Times New Roman"/>
+        </w:rPr>
+      </w:pPr>
+    </w:p>
+    <w:p>
+      <w:pPr>
+        <w:rPr>
+          <w:rFonts w:ascii="Times New Roman" w:hAnsi="Times New Roman" w:cs="Times New Roman"/>
+        </w:rPr>
+      </w:pPr>
+      <w:r>
+        <w:rPr>
+          <w:rFonts w:ascii="Times New Roman" w:hAnsi="Times New Roman" w:cs="Times New Roman"/>
+        </w:rPr>
+        <w:t>The environment should be activated before running any part of the pipeline.</w:t>
+      </w:r>
+    </w:p>
+    <w:p>
+      <w:pPr>
+        <w:rPr>
+          <w:rFonts w:ascii="Times New Roman" w:hAnsi="Times New Roman" w:cs="Times New Roman"/>
+        </w:rPr>
+      </w:pPr>
+    </w:p>
+    <w:p>
+      <w:pPr>
+        <w:rPr>
+          <w:rFonts w:ascii="Times New Roman" w:hAnsi="Times New Roman" w:cs="Times New Roman"/>
+        </w:rPr>
+      </w:pPr>
+      <w:r>
+        <w:rPr>
+          <w:rFonts w:ascii="Times New Roman" w:hAnsi="Times New Roman" w:cs="Times New Roman"/>
+        </w:rPr>
+        <w:t>To run the preprocessing script:</w:t>
+      </w:r>
+    </w:p>
+    <w:p>
+      <w:pPr>
+        <w:rPr>
+          <w:rFonts w:ascii="Times New Roman" w:hAnsi="Times New Roman" w:cs="Times New Roman"/>
+        </w:rPr>
+      </w:pPr>
+      <w:r>
+        <w:rPr>
+          <w:rFonts w:ascii="Times New Roman" w:hAnsi="Times New Roman" w:cs="Times New Roman"/>
+        </w:rPr>
+        <w:t>```bash Trim_Align_Call.sh```</w:t>
+      </w:r>
+    </w:p>
+    <w:p>
+      <w:pPr>
+        <w:rPr>
           <w:rFonts w:ascii="Arial" w:hAnsi="Arial" w:cs="Arial"/>
         </w:rPr>
       </w:pPr>
@@ -97,729 +1463,81 @@
     <w:p>
       <w:pPr>
         <w:rPr>
-          <w:rFonts w:ascii="Arial" w:hAnsi="Arial" w:cs="Arial"/>
-        </w:rPr>
-      </w:pPr>
-    </w:p>
-    <w:p>
-      <w:pPr>
-        <w:rPr>
-          <w:rFonts w:ascii="Arial" w:hAnsi="Arial" w:cs="Arial"/>
-        </w:rPr>
-      </w:pPr>
-      <w:r>
-        <w:rPr>
-          <w:rFonts w:ascii="Arial" w:hAnsi="Arial" w:cs="Arial"/>
-          <w:i/>
-          <w:iCs/>
-        </w:rPr>
-        <w:t xml:space="preserve">Data files and folders: </w:t>
-      </w:r>
-    </w:p>
-    <w:p>
-      <w:pPr>
-        <w:rPr>
-          <w:rFonts w:ascii="Arial" w:hAnsi="Arial" w:cs="Arial"/>
-        </w:rPr>
-      </w:pPr>
-      <w:r>
-        <w:rPr>
-          <w:rFonts w:ascii="Arial" w:hAnsi="Arial" w:cs="Arial"/>
-        </w:rPr>
-        <w:t xml:space="preserve">1) Start with a single empty folder </w:t>
-      </w:r>
-      <w:r>
-        <w:rPr>
-          <w:rFonts w:ascii="Arial" w:hAnsi="Arial" w:cs="Arial"/>
-        </w:rPr>
-        <w:t xml:space="preserve">called </w:t>
-      </w:r>
-      <w:proofErr w:type="spellStart"/>
-      <w:r>
-        <w:rPr>
-          <w:rFonts w:ascii="Arial" w:hAnsi="Arial" w:cs="Arial"/>
-        </w:rPr>
-        <w:t>RNAmappe.R</w:t>
-      </w:r>
-      <w:proofErr w:type="spellEnd"/>
-      <w:r>
-        <w:rPr>
-          <w:rFonts w:ascii="Arial" w:hAnsi="Arial" w:cs="Arial"/>
-        </w:rPr>
-        <w:br/>
-        <w:t xml:space="preserve">2) Place the RNA-Seq </w:t>
-      </w:r>
-      <w:proofErr w:type="spellStart"/>
-      <w:r>
-        <w:rPr>
-          <w:rFonts w:ascii="Arial" w:hAnsi="Arial" w:cs="Arial"/>
-        </w:rPr>
-        <w:t>fasta</w:t>
-      </w:r>
-      <w:proofErr w:type="spellEnd"/>
-      <w:r>
-        <w:rPr>
-          <w:rFonts w:ascii="Arial" w:hAnsi="Arial" w:cs="Arial"/>
-        </w:rPr>
-        <w:t xml:space="preserve"> reads for wildtype and mutant </w:t>
-      </w:r>
-      <w:r>
-        <w:rPr>
-          <w:rFonts w:ascii="Arial" w:hAnsi="Arial" w:cs="Arial"/>
-        </w:rPr>
-        <w:t>in this folder.</w:t>
-      </w:r>
-      <w:r>
-        <w:rPr>
-          <w:rFonts w:ascii="Arial" w:hAnsi="Arial" w:cs="Arial"/>
-        </w:rPr>
-        <w:br/>
-        <w:t xml:space="preserve">3) A reference genome (FASTA) and gene model (GTF) are required: </w:t>
-      </w:r>
-    </w:p>
-    <w:p>
-      <w:pPr>
-        <w:rPr>
-          <w:rFonts w:ascii="Arial" w:hAnsi="Arial" w:cs="Arial"/>
-        </w:rPr>
-      </w:pPr>
-    </w:p>
-    <w:p>
-      <w:pPr>
-        <w:rPr>
-          <w:rFonts w:ascii="Arial" w:hAnsi="Arial" w:cs="Arial"/>
-        </w:rPr>
-      </w:pPr>
-      <w:r>
-        <w:rPr>
-          <w:rFonts w:ascii="Arial" w:hAnsi="Arial" w:cs="Arial"/>
-        </w:rPr>
-        <w:t xml:space="preserve">Create environmental variables for the reference genome </w:t>
-      </w:r>
-      <w:proofErr w:type="spellStart"/>
-      <w:r>
-        <w:rPr>
-          <w:rFonts w:ascii="Arial" w:hAnsi="Arial" w:cs="Arial"/>
-        </w:rPr>
-        <w:t>fasta</w:t>
-      </w:r>
-      <w:proofErr w:type="spellEnd"/>
-      <w:r>
-        <w:rPr>
-          <w:rFonts w:ascii="Arial" w:hAnsi="Arial" w:cs="Arial"/>
-        </w:rPr>
-        <w:t xml:space="preserve"> and </w:t>
-      </w:r>
-      <w:proofErr w:type="spellStart"/>
-      <w:r>
-        <w:rPr>
-          <w:rFonts w:ascii="Arial" w:hAnsi="Arial" w:cs="Arial"/>
-        </w:rPr>
-        <w:t>gtf</w:t>
-      </w:r>
-      <w:proofErr w:type="spellEnd"/>
-      <w:r>
-        <w:rPr>
-          <w:rFonts w:ascii="Arial" w:hAnsi="Arial" w:cs="Arial"/>
-        </w:rPr>
-        <w:t xml:space="preserve"> files:</w:t>
-      </w:r>
-    </w:p>
-    <w:p>
-      <w:pPr>
-        <w:rPr>
-          <w:rFonts w:ascii="Arial" w:hAnsi="Arial" w:cs="Arial"/>
-        </w:rPr>
-      </w:pPr>
-      <w:proofErr w:type="spellStart"/>
-      <w:r>
-        <w:rPr>
-          <w:rFonts w:ascii="Arial" w:hAnsi="Arial" w:cs="Arial"/>
-        </w:rPr>
-        <w:t>refGenome</w:t>
-      </w:r>
-      <w:proofErr w:type="spellEnd"/>
-      <w:r>
-        <w:rPr>
-          <w:rFonts w:ascii="Arial" w:hAnsi="Arial" w:cs="Arial"/>
-        </w:rPr>
-        <w:t>=/path/to/</w:t>
-      </w:r>
-      <w:proofErr w:type="spellStart"/>
-      <w:r>
-        <w:rPr>
-          <w:rFonts w:ascii="Arial" w:hAnsi="Arial" w:cs="Arial"/>
-        </w:rPr>
-        <w:t>referenceGenome.Fa</w:t>
-      </w:r>
-      <w:proofErr w:type="spellEnd"/>
-    </w:p>
-    <w:p>
-      <w:pPr>
-        <w:rPr>
-          <w:rFonts w:ascii="Arial" w:hAnsi="Arial" w:cs="Arial"/>
-        </w:rPr>
-      </w:pPr>
-      <w:proofErr w:type="spellStart"/>
-      <w:r>
-        <w:rPr>
-          <w:rFonts w:ascii="Arial" w:hAnsi="Arial" w:cs="Arial"/>
-        </w:rPr>
-        <w:t>gtfFile</w:t>
-      </w:r>
-      <w:proofErr w:type="spellEnd"/>
-      <w:r>
-        <w:rPr>
-          <w:rFonts w:ascii="Arial" w:hAnsi="Arial" w:cs="Arial"/>
-        </w:rPr>
-        <w:t>=/path/to/</w:t>
-      </w:r>
-      <w:proofErr w:type="spellStart"/>
-      <w:r>
-        <w:rPr>
-          <w:rFonts w:ascii="Arial" w:hAnsi="Arial" w:cs="Arial"/>
-        </w:rPr>
-        <w:t>gtfFile.gtf</w:t>
-      </w:r>
-      <w:proofErr w:type="spellEnd"/>
-      <w:r>
-        <w:rPr>
-          <w:rFonts w:ascii="Arial" w:hAnsi="Arial" w:cs="Arial"/>
-        </w:rPr>
-        <w:t xml:space="preserve"> </w:t>
-      </w:r>
-    </w:p>
-    <w:p>
-      <w:pPr>
-        <w:rPr>
-          <w:rFonts w:ascii="Arial" w:hAnsi="Arial" w:cs="Arial"/>
-        </w:rPr>
-      </w:pPr>
-    </w:p>
-    <w:p>
-      <w:pPr>
-        <w:rPr>
-          <w:rFonts w:ascii="Arial" w:hAnsi="Arial" w:cs="Arial"/>
-        </w:rPr>
-      </w:pPr>
-      <w:r>
-        <w:rPr>
-          <w:rFonts w:ascii="Arial" w:hAnsi="Arial" w:cs="Arial"/>
-        </w:rPr>
-        <w:t xml:space="preserve">A </w:t>
-      </w:r>
-      <w:proofErr w:type="spellStart"/>
-      <w:r>
-        <w:rPr>
-          <w:rFonts w:ascii="Arial" w:hAnsi="Arial" w:cs="Arial"/>
-        </w:rPr>
-        <w:t>conda</w:t>
-      </w:r>
-      <w:proofErr w:type="spellEnd"/>
-      <w:r>
-        <w:rPr>
-          <w:rFonts w:ascii="Arial" w:hAnsi="Arial" w:cs="Arial"/>
-        </w:rPr>
-        <w:t xml:space="preserve"> environment should be created </w:t>
-      </w:r>
-      <w:r>
-        <w:rPr>
-          <w:rFonts w:ascii="Arial" w:hAnsi="Arial" w:cs="Arial"/>
-        </w:rPr>
-        <w:t xml:space="preserve">in this folder and should </w:t>
-      </w:r>
-      <w:r>
-        <w:rPr>
-          <w:rFonts w:ascii="Arial" w:hAnsi="Arial" w:cs="Arial"/>
-        </w:rPr>
-        <w:t>contain all of the package dependencies to run the pipeline.</w:t>
-      </w:r>
-    </w:p>
-    <w:p>
-      <w:pPr>
-        <w:rPr>
-          <w:rFonts w:ascii="Arial" w:hAnsi="Arial" w:cs="Arial"/>
-        </w:rPr>
-      </w:pPr>
-      <w:r>
-        <w:rPr>
-          <w:rFonts w:ascii="Arial" w:hAnsi="Arial" w:cs="Arial"/>
-        </w:rPr>
-        <w:t>Installed packages-version:</w:t>
-      </w:r>
-    </w:p>
-    <w:p>
-      <w:pPr>
-        <w:rPr>
-          <w:rFonts w:ascii="Arial" w:hAnsi="Arial" w:cs="Arial"/>
-        </w:rPr>
-      </w:pPr>
-      <w:r>
-        <w:rPr>
-          <w:rFonts w:ascii="Arial" w:hAnsi="Arial" w:cs="Arial"/>
-        </w:rPr>
-        <w:t>Package</w:t>
-      </w:r>
-      <w:r>
-        <w:rPr>
-          <w:rFonts w:ascii="Arial" w:hAnsi="Arial" w:cs="Arial"/>
-        </w:rPr>
-        <w:tab/>
-      </w:r>
-      <w:r>
-        <w:rPr>
-          <w:rFonts w:ascii="Arial" w:hAnsi="Arial" w:cs="Arial"/>
-        </w:rPr>
-        <w:t xml:space="preserve">Version </w:t>
-      </w:r>
-    </w:p>
-    <w:p>
-      <w:pPr>
-        <w:rPr>
-          <w:rFonts w:ascii="Arial" w:hAnsi="Arial" w:cs="Arial"/>
-        </w:rPr>
-      </w:pPr>
-      <w:proofErr w:type="spellStart"/>
-      <w:r>
-        <w:rPr>
-          <w:rFonts w:ascii="Arial" w:hAnsi="Arial" w:cs="Arial"/>
-        </w:rPr>
-        <w:t>f</w:t>
-      </w:r>
-      <w:r>
-        <w:rPr>
-          <w:rFonts w:ascii="Arial" w:hAnsi="Arial" w:cs="Arial"/>
-        </w:rPr>
-        <w:t>astqc</w:t>
-      </w:r>
-      <w:proofErr w:type="spellEnd"/>
-      <w:r>
-        <w:rPr>
-          <w:rFonts w:ascii="Arial" w:hAnsi="Arial" w:cs="Arial"/>
-        </w:rPr>
-        <w:tab/>
-      </w:r>
-      <w:r>
-        <w:rPr>
-          <w:rFonts w:ascii="Arial" w:hAnsi="Arial" w:cs="Arial"/>
-        </w:rPr>
-        <w:tab/>
-      </w:r>
-      <w:r>
-        <w:rPr>
-          <w:rFonts w:ascii="Arial" w:hAnsi="Arial" w:cs="Arial"/>
-        </w:rPr>
-        <w:t xml:space="preserve">0.12.1  </w:t>
-      </w:r>
-    </w:p>
-    <w:p>
-      <w:pPr>
-        <w:rPr>
-          <w:rFonts w:ascii="Arial" w:hAnsi="Arial" w:cs="Arial"/>
-        </w:rPr>
-      </w:pPr>
-      <w:proofErr w:type="spellStart"/>
-      <w:r>
-        <w:rPr>
-          <w:rFonts w:ascii="Arial" w:hAnsi="Arial" w:cs="Arial"/>
-        </w:rPr>
-        <w:t>cutadapt</w:t>
-      </w:r>
-      <w:proofErr w:type="spellEnd"/>
-      <w:r>
-        <w:rPr>
-          <w:rFonts w:ascii="Arial" w:hAnsi="Arial" w:cs="Arial"/>
-        </w:rPr>
-        <w:tab/>
-      </w:r>
-      <w:r>
-        <w:rPr>
-          <w:rFonts w:ascii="Arial" w:hAnsi="Arial" w:cs="Arial"/>
-        </w:rPr>
-        <w:t xml:space="preserve">3.5     </w:t>
-      </w:r>
-    </w:p>
-    <w:p>
-      <w:pPr>
-        <w:rPr>
-          <w:rFonts w:ascii="Arial" w:hAnsi="Arial" w:cs="Arial"/>
-        </w:rPr>
-      </w:pPr>
-      <w:proofErr w:type="spellStart"/>
-      <w:r>
-        <w:rPr>
-          <w:rFonts w:ascii="Arial" w:hAnsi="Arial" w:cs="Arial"/>
-        </w:rPr>
-        <w:t>trimmomatic</w:t>
-      </w:r>
-      <w:proofErr w:type="spellEnd"/>
-      <w:r>
-        <w:rPr>
-          <w:rFonts w:ascii="Arial" w:hAnsi="Arial" w:cs="Arial"/>
-        </w:rPr>
-        <w:tab/>
-      </w:r>
-      <w:r>
-        <w:rPr>
-          <w:rFonts w:ascii="Arial" w:hAnsi="Arial" w:cs="Arial"/>
-        </w:rPr>
-        <w:t xml:space="preserve">0.39    </w:t>
-      </w:r>
-    </w:p>
-    <w:p>
-      <w:pPr>
-        <w:rPr>
-          <w:rFonts w:ascii="Arial" w:hAnsi="Arial" w:cs="Arial"/>
-        </w:rPr>
-      </w:pPr>
-      <w:r>
-        <w:rPr>
-          <w:rFonts w:ascii="Arial" w:hAnsi="Arial" w:cs="Arial"/>
-        </w:rPr>
-        <w:t>hisat2</w:t>
-      </w:r>
-      <w:r>
-        <w:rPr>
-          <w:rFonts w:ascii="Arial" w:hAnsi="Arial" w:cs="Arial"/>
-        </w:rPr>
-        <w:tab/>
-      </w:r>
-      <w:r>
-        <w:rPr>
-          <w:rFonts w:ascii="Arial" w:hAnsi="Arial" w:cs="Arial"/>
-        </w:rPr>
-        <w:tab/>
-      </w:r>
-      <w:r>
-        <w:rPr>
-          <w:rFonts w:ascii="Arial" w:hAnsi="Arial" w:cs="Arial"/>
-        </w:rPr>
-        <w:t xml:space="preserve">2.2.1   </w:t>
-      </w:r>
-    </w:p>
-    <w:p>
-      <w:pPr>
-        <w:rPr>
-          <w:rFonts w:ascii="Arial" w:hAnsi="Arial" w:cs="Arial"/>
-        </w:rPr>
-      </w:pPr>
-      <w:proofErr w:type="spellStart"/>
-      <w:r>
-        <w:rPr>
-          <w:rFonts w:ascii="Arial" w:hAnsi="Arial" w:cs="Arial"/>
-        </w:rPr>
-        <w:t>samtools</w:t>
-      </w:r>
-      <w:proofErr w:type="spellEnd"/>
-      <w:r>
-        <w:rPr>
-          <w:rFonts w:ascii="Arial" w:hAnsi="Arial" w:cs="Arial"/>
-        </w:rPr>
-        <w:tab/>
-      </w:r>
-      <w:r>
-        <w:rPr>
-          <w:rFonts w:ascii="Arial" w:hAnsi="Arial" w:cs="Arial"/>
-        </w:rPr>
-        <w:t xml:space="preserve">1.18    </w:t>
-      </w:r>
-    </w:p>
-    <w:p>
-      <w:pPr>
-        <w:rPr>
-          <w:rFonts w:ascii="Arial" w:hAnsi="Arial" w:cs="Arial"/>
-        </w:rPr>
-      </w:pPr>
-      <w:proofErr w:type="spellStart"/>
-      <w:r>
-        <w:rPr>
-          <w:rFonts w:ascii="Arial" w:hAnsi="Arial" w:cs="Arial"/>
-        </w:rPr>
-        <w:t>bcftools</w:t>
-      </w:r>
-      <w:proofErr w:type="spellEnd"/>
-      <w:r>
-        <w:rPr>
-          <w:rFonts w:ascii="Arial" w:hAnsi="Arial" w:cs="Arial"/>
-        </w:rPr>
-        <w:tab/>
-      </w:r>
-      <w:r>
-        <w:rPr>
-          <w:rFonts w:ascii="Arial" w:hAnsi="Arial" w:cs="Arial"/>
-        </w:rPr>
-        <w:t xml:space="preserve">1.17    </w:t>
-      </w:r>
-    </w:p>
-    <w:p>
-      <w:pPr>
-        <w:rPr>
-          <w:rFonts w:ascii="Arial" w:hAnsi="Arial" w:cs="Arial"/>
-        </w:rPr>
-      </w:pPr>
-      <w:r>
-        <w:rPr>
-          <w:rFonts w:ascii="Arial" w:hAnsi="Arial" w:cs="Arial"/>
-        </w:rPr>
-        <w:t>cufflinks</w:t>
-      </w:r>
-      <w:r>
-        <w:rPr>
-          <w:rFonts w:ascii="Arial" w:hAnsi="Arial" w:cs="Arial"/>
-        </w:rPr>
-        <w:tab/>
-      </w:r>
-      <w:r>
-        <w:rPr>
-          <w:rFonts w:ascii="Arial" w:hAnsi="Arial" w:cs="Arial"/>
-        </w:rPr>
-        <w:t xml:space="preserve">2.2.1   </w:t>
-      </w:r>
-    </w:p>
-    <w:p>
-      <w:pPr>
-        <w:rPr>
-          <w:rFonts w:ascii="Arial" w:hAnsi="Arial" w:cs="Arial"/>
-        </w:rPr>
-      </w:pPr>
-      <w:proofErr w:type="spellStart"/>
-      <w:r>
-        <w:rPr>
-          <w:rFonts w:ascii="Arial" w:hAnsi="Arial" w:cs="Arial"/>
-        </w:rPr>
-        <w:t>ensembl-vep</w:t>
-      </w:r>
-      <w:proofErr w:type="spellEnd"/>
-      <w:r>
-        <w:rPr>
-          <w:rFonts w:ascii="Arial" w:hAnsi="Arial" w:cs="Arial"/>
-        </w:rPr>
-        <w:tab/>
-      </w:r>
-      <w:r>
-        <w:rPr>
-          <w:rFonts w:ascii="Arial" w:hAnsi="Arial" w:cs="Arial"/>
-        </w:rPr>
-        <w:t xml:space="preserve">13.0   </w:t>
-      </w:r>
-    </w:p>
-    <w:p>
-      <w:pPr>
-        <w:rPr>
-          <w:rFonts w:ascii="Arial" w:hAnsi="Arial" w:cs="Arial"/>
-        </w:rPr>
-      </w:pPr>
-    </w:p>
-    <w:p>
-      <w:pPr>
-        <w:rPr>
-          <w:rFonts w:ascii="Arial" w:hAnsi="Arial" w:cs="Arial"/>
-        </w:rPr>
-      </w:pPr>
-      <w:r>
-        <w:rPr>
-          <w:rFonts w:ascii="Arial" w:hAnsi="Arial" w:cs="Arial"/>
-        </w:rPr>
-        <w:t xml:space="preserve">To create this environment: </w:t>
-      </w:r>
-      <w:r>
-        <w:rPr>
-          <w:rFonts w:ascii="Arial" w:hAnsi="Arial" w:cs="Arial"/>
-        </w:rPr>
-        <w:t>```</w:t>
-      </w:r>
-      <w:proofErr w:type="spellStart"/>
-      <w:r>
-        <w:rPr>
-          <w:rFonts w:ascii="Arial" w:hAnsi="Arial" w:cs="Arial"/>
-        </w:rPr>
-        <w:t>cond</w:t>
-      </w:r>
-      <w:r>
-        <w:rPr>
-          <w:rFonts w:ascii="Arial" w:hAnsi="Arial" w:cs="Arial"/>
-        </w:rPr>
-        <w:t>a</w:t>
-      </w:r>
-      <w:proofErr w:type="spellEnd"/>
-      <w:r>
-        <w:rPr>
-          <w:rFonts w:ascii="Arial" w:hAnsi="Arial" w:cs="Arial"/>
-        </w:rPr>
-        <w:t xml:space="preserve"> create</w:t>
-      </w:r>
-      <w:r>
-        <w:rPr>
-          <w:rFonts w:ascii="Arial" w:hAnsi="Arial" w:cs="Arial"/>
-        </w:rPr>
-        <w:t xml:space="preserve"> --name</w:t>
-      </w:r>
-      <w:r>
-        <w:rPr>
-          <w:rFonts w:ascii="Arial" w:hAnsi="Arial" w:cs="Arial"/>
-        </w:rPr>
-        <w:t xml:space="preserve"> </w:t>
-      </w:r>
-      <w:proofErr w:type="spellStart"/>
-      <w:r>
-        <w:rPr>
-          <w:rFonts w:ascii="Arial" w:hAnsi="Arial" w:cs="Arial"/>
-        </w:rPr>
-        <w:t>RNAmappe.R</w:t>
-      </w:r>
-      <w:proofErr w:type="spellEnd"/>
-      <w:r>
-        <w:rPr>
-          <w:rFonts w:ascii="Arial" w:hAnsi="Arial" w:cs="Arial"/>
-        </w:rPr>
-        <w:t xml:space="preserve"> </w:t>
-      </w:r>
-      <w:r>
-        <w:rPr>
-          <w:rFonts w:ascii="Arial" w:hAnsi="Arial" w:cs="Arial"/>
-        </w:rPr>
-        <w:t>```</w:t>
-      </w:r>
-    </w:p>
-    <w:p>
-      <w:pPr>
-        <w:rPr>
-          <w:rFonts w:ascii="Arial" w:hAnsi="Arial" w:cs="Arial"/>
-        </w:rPr>
-      </w:pPr>
-      <w:r>
-        <w:rPr>
-          <w:rFonts w:ascii="Arial" w:hAnsi="Arial" w:cs="Arial"/>
-        </w:rPr>
-        <w:t>To activate environment: ```</w:t>
-      </w:r>
-      <w:proofErr w:type="spellStart"/>
-      <w:r>
-        <w:rPr>
-          <w:rFonts w:ascii="Arial" w:hAnsi="Arial" w:cs="Arial"/>
-        </w:rPr>
-        <w:t>cond</w:t>
-      </w:r>
-      <w:r>
-        <w:rPr>
-          <w:rFonts w:ascii="Arial" w:hAnsi="Arial" w:cs="Arial"/>
-        </w:rPr>
-        <w:t>a</w:t>
-      </w:r>
-      <w:proofErr w:type="spellEnd"/>
-      <w:r>
-        <w:rPr>
-          <w:rFonts w:ascii="Arial" w:hAnsi="Arial" w:cs="Arial"/>
-        </w:rPr>
-        <w:t xml:space="preserve"> activate </w:t>
-      </w:r>
-      <w:r>
-        <w:rPr>
-          <w:rFonts w:ascii="Arial" w:hAnsi="Arial" w:cs="Arial"/>
-        </w:rPr>
-        <w:t xml:space="preserve"> </w:t>
-      </w:r>
-      <w:proofErr w:type="spellStart"/>
-      <w:r>
-        <w:rPr>
-          <w:rFonts w:ascii="Arial" w:hAnsi="Arial" w:cs="Arial"/>
-        </w:rPr>
-        <w:t>RNAmappe.R</w:t>
-      </w:r>
-      <w:proofErr w:type="spellEnd"/>
-      <w:r>
-        <w:rPr>
-          <w:rFonts w:ascii="Arial" w:hAnsi="Arial" w:cs="Arial"/>
-        </w:rPr>
-        <w:t>```</w:t>
-      </w:r>
-    </w:p>
-    <w:p>
-      <w:pPr>
-        <w:rPr>
-          <w:rFonts w:ascii="Arial" w:hAnsi="Arial" w:cs="Arial"/>
-        </w:rPr>
-      </w:pPr>
-      <w:r>
-        <w:rPr>
-          <w:rFonts w:ascii="Arial" w:hAnsi="Arial" w:cs="Arial"/>
-        </w:rPr>
-        <w:t xml:space="preserve">To install packages: </w:t>
-      </w:r>
-      <w:r>
-        <w:rPr>
-          <w:rFonts w:ascii="Arial" w:hAnsi="Arial" w:cs="Arial"/>
-        </w:rPr>
-        <w:t xml:space="preserve"> ```</w:t>
-      </w:r>
-      <w:proofErr w:type="spellStart"/>
-      <w:r>
-        <w:rPr>
-          <w:rFonts w:ascii="Arial" w:hAnsi="Arial" w:cs="Arial"/>
-        </w:rPr>
-        <w:t>conda</w:t>
-      </w:r>
-      <w:proofErr w:type="spellEnd"/>
-      <w:r>
-        <w:rPr>
-          <w:rFonts w:ascii="Arial" w:hAnsi="Arial" w:cs="Arial"/>
-        </w:rPr>
-        <w:t xml:space="preserve"> install &lt;pkg&gt;=&lt;version&gt;</w:t>
-      </w:r>
-      <w:r>
-        <w:rPr>
-          <w:rFonts w:ascii="Arial" w:hAnsi="Arial" w:cs="Arial"/>
-        </w:rPr>
-        <w:t>```</w:t>
-      </w:r>
-    </w:p>
-    <w:p>
-      <w:pPr>
-        <w:rPr>
-          <w:rFonts w:ascii="Arial" w:hAnsi="Arial" w:cs="Arial"/>
-        </w:rPr>
-      </w:pPr>
-    </w:p>
-    <w:p>
-      <w:pPr>
-        <w:rPr>
-          <w:rFonts w:ascii="Arial" w:hAnsi="Arial" w:cs="Arial"/>
-        </w:rPr>
-      </w:pPr>
-      <w:r>
-        <w:rPr>
-          <w:rFonts w:ascii="Arial" w:hAnsi="Arial" w:cs="Arial"/>
-        </w:rPr>
-        <w:t>The environment should be activated before running any part of the pipeline.</w:t>
-      </w:r>
-    </w:p>
-    <w:p>
-      <w:pPr>
-        <w:rPr>
-          <w:rFonts w:ascii="Arial" w:hAnsi="Arial" w:cs="Arial"/>
-        </w:rPr>
-      </w:pPr>
-    </w:p>
-    <w:p>
-      <w:pPr>
-        <w:rPr>
-          <w:rFonts w:ascii="Arial" w:hAnsi="Arial" w:cs="Arial"/>
-        </w:rPr>
-      </w:pPr>
-    </w:p>
-    <w:p>
-      <w:pPr>
-        <w:rPr>
-          <w:rFonts w:ascii="Arial" w:hAnsi="Arial" w:cs="Arial"/>
-        </w:rPr>
-      </w:pPr>
-    </w:p>
-    <w:p>
-      <w:pPr>
-        <w:rPr>
-          <w:rFonts w:ascii="Arial" w:hAnsi="Arial" w:cs="Arial"/>
-        </w:rPr>
-      </w:pPr>
+          <w:rFonts w:ascii="Times New Roman" w:hAnsi="Times New Roman" w:cs="Times New Roman"/>
+        </w:rPr>
+      </w:pPr>
+      <w:r>
+        <w:rPr>
+          <w:rFonts w:ascii="Times New Roman" w:hAnsi="Times New Roman" w:cs="Times New Roman"/>
+        </w:rPr>
+        <w:lastRenderedPageBreak/>
+        <w:t xml:space="preserve">**** </w:t>
+      </w:r>
+      <w:r>
+        <w:rPr>
+          <w:rFonts w:ascii="Times New Roman" w:hAnsi="Times New Roman" w:cs="Times New Roman"/>
+          <w:b/>
+          <w:bCs/>
+        </w:rPr>
+        <w:t>If aligned .bam files already exist run the Split_chrom.sh script to call variants and split into separate chromosome .</w:t>
+      </w:r>
+      <w:proofErr w:type="spellStart"/>
+      <w:r>
+        <w:rPr>
+          <w:rFonts w:ascii="Times New Roman" w:hAnsi="Times New Roman" w:cs="Times New Roman"/>
+          <w:b/>
+          <w:bCs/>
+        </w:rPr>
+        <w:t>vcf</w:t>
+      </w:r>
+      <w:proofErr w:type="spellEnd"/>
+      <w:r>
+        <w:rPr>
+          <w:rFonts w:ascii="Times New Roman" w:hAnsi="Times New Roman" w:cs="Times New Roman"/>
+          <w:b/>
+          <w:bCs/>
+        </w:rPr>
+        <w:t xml:space="preserve"> files</w:t>
+      </w:r>
+      <w:r>
+        <w:rPr>
+          <w:rFonts w:ascii="Times New Roman" w:hAnsi="Times New Roman" w:cs="Times New Roman"/>
+        </w:rPr>
+        <w:t>:</w:t>
+      </w:r>
+    </w:p>
+    <w:p>
+      <w:pPr>
+        <w:rPr>
+          <w:rFonts w:ascii="Times New Roman" w:hAnsi="Times New Roman" w:cs="Times New Roman"/>
+        </w:rPr>
+      </w:pPr>
+      <w:r>
+        <w:rPr>
+          <w:rFonts w:ascii="Times New Roman" w:hAnsi="Times New Roman" w:cs="Times New Roman"/>
+        </w:rPr>
+        <w:t>```bash Split_chrom.sh```</w:t>
+      </w:r>
+    </w:p>
+    <w:p>
+      <w:pPr>
+        <w:rPr>
+          <w:rFonts w:ascii="Times New Roman" w:hAnsi="Times New Roman" w:cs="Times New Roman"/>
+        </w:rPr>
+      </w:pPr>
+    </w:p>
+    <w:p>
+      <w:pPr>
+        <w:rPr>
+          <w:rFonts w:ascii="Times New Roman" w:hAnsi="Times New Roman" w:cs="Times New Roman"/>
+        </w:rPr>
+      </w:pPr>
+      <w:r>
+        <w:rPr>
+          <w:rFonts w:ascii="Times New Roman" w:hAnsi="Times New Roman" w:cs="Times New Roman"/>
+        </w:rPr>
+        <w:t>Once these files are created, move on to section 2.</w:t>
+      </w:r>
     </w:p>
     <w:sectPr>
       <w:pgSz w:w="12240" w:h="15840"/>
@@ -2073,7 +2791,7 @@
 </file>
 
 <file path=customXml/itemProps1.xml><?xml version="1.0" encoding="utf-8"?>
-<ds:datastoreItem xmlns:ds="http://schemas.openxmlformats.org/officeDocument/2006/customXml" ds:itemID="{DF674855-F6E1-964B-B6E9-6726964E762F}">
+<ds:datastoreItem xmlns:ds="http://schemas.openxmlformats.org/officeDocument/2006/customXml" ds:itemID="{0F175641-72D1-1C48-BE3C-E6267AE6249F}">
   <ds:schemaRefs>
     <ds:schemaRef ds:uri="http://schemas.openxmlformats.org/officeDocument/2006/bibliography"/>
   </ds:schemaRefs>

</xml_diff>